<commit_message>
Update doc controller home
</commit_message>
<xml_diff>
--- a/Work Diaries/2019.10.22_i4_diario_knowledge_base.docx
+++ b/Work Diaries/2019.10.22_i4_diario_knowledge_base.docx
@@ -163,86 +163,220 @@
             <w:pPr>
               <w:rPr>
                 <w:b w:val="0"/>
-                <w:lang w:val="it-IT"/>
               </w:rPr>
             </w:pPr>
             <w:r>
               <w:rPr>
                 <w:b w:val="0"/>
-                <w:lang w:val="it-IT"/>
               </w:rPr>
-              <w:t xml:space="preserve">La prima parte di lezione ho visto con il docente </w:t>
-            </w:r>
-            <w:proofErr w:type="spellStart"/>
-            <w:r>
-              <w:rPr>
-                <w:b w:val="0"/>
-                <w:lang w:val="it-IT"/>
-              </w:rPr>
-              <w:t>Raimondi</w:t>
-            </w:r>
-            <w:proofErr w:type="spellEnd"/>
-            <w:r>
-              <w:rPr>
-                <w:b w:val="0"/>
-                <w:lang w:val="it-IT"/>
-              </w:rPr>
-              <w:t xml:space="preserve"> la </w:t>
-            </w:r>
-            <w:proofErr w:type="spellStart"/>
-            <w:r>
-              <w:rPr>
-                <w:b w:val="0"/>
-                <w:lang w:val="it-IT"/>
-              </w:rPr>
-              <w:t>query</w:t>
-            </w:r>
-            <w:proofErr w:type="spellEnd"/>
-            <w:r>
-              <w:rPr>
-                <w:b w:val="0"/>
-                <w:lang w:val="it-IT"/>
-              </w:rPr>
-              <w:t xml:space="preserve"> per ottenere tutti i dati dei casi più ricorrenti, dopo un po’ di prove siamo giunti alla conclusione che l’unico modo per farsi che la </w:t>
-            </w:r>
-            <w:proofErr w:type="spellStart"/>
-            <w:r>
-              <w:rPr>
-                <w:b w:val="0"/>
-                <w:lang w:val="it-IT"/>
-              </w:rPr>
-              <w:t>query</w:t>
-            </w:r>
-            <w:proofErr w:type="spellEnd"/>
-            <w:r>
-              <w:rPr>
-                <w:b w:val="0"/>
-                <w:lang w:val="it-IT"/>
-              </w:rPr>
-              <w:t xml:space="preserve"> ritornasse i risultati desiderati fosse effettuare una </w:t>
-            </w:r>
-            <w:proofErr w:type="spellStart"/>
-            <w:r>
-              <w:rPr>
-                <w:b w:val="0"/>
-                <w:lang w:val="it-IT"/>
-              </w:rPr>
-              <w:t>inner</w:t>
-            </w:r>
-            <w:proofErr w:type="spellEnd"/>
-            <w:r>
-              <w:rPr>
-                <w:b w:val="0"/>
-                <w:lang w:val="it-IT"/>
-              </w:rPr>
-              <w:t xml:space="preserve"> join sulla stessa tabella.</w:t>
+              <w:t>Come primo cosa oggi ho terminato l’implementazione della finestra modale di conferma di eliminazione di un caso.</w:t>
             </w:r>
           </w:p>
           <w:p>
             <w:pPr>
               <w:rPr>
                 <w:b w:val="0"/>
-                <w:lang w:val="it-IT"/>
+              </w:rPr>
+            </w:pPr>
+          </w:p>
+          <w:p>
+            <w:pPr>
+              <w:rPr>
+                <w:b w:val="0"/>
+              </w:rPr>
+            </w:pPr>
+            <w:r>
+              <w:rPr>
+                <w:b w:val="0"/>
+              </w:rPr>
+              <w:t>Successivamente ho aggiunto la finestra modale anche per la modifica dati, chiede all’utente se è sicuro di salvare i dati inseriti.</w:t>
+            </w:r>
+          </w:p>
+          <w:p>
+            <w:pPr>
+              <w:rPr>
+                <w:b w:val="0"/>
+              </w:rPr>
+            </w:pPr>
+          </w:p>
+          <w:p>
+            <w:pPr>
+              <w:rPr>
+                <w:b w:val="0"/>
+              </w:rPr>
+            </w:pPr>
+            <w:r>
+              <w:rPr>
+                <w:noProof/>
+                <w:lang w:val="en-US"/>
+              </w:rPr>
+              <w:drawing>
+                <wp:inline distT="0" distB="0" distL="0" distR="0" wp14:anchorId="25ABDE93" wp14:editId="78BF004A">
+                  <wp:extent cx="3701317" cy="1696661"/>
+                  <wp:effectExtent l="0" t="0" r="0" b="0"/>
+                  <wp:docPr id="1" name="Immagine 1"/>
+                  <wp:cNvGraphicFramePr>
+                    <a:graphicFrameLocks xmlns:a="http://schemas.openxmlformats.org/drawingml/2006/main" noChangeAspect="1"/>
+                  </wp:cNvGraphicFramePr>
+                  <a:graphic xmlns:a="http://schemas.openxmlformats.org/drawingml/2006/main">
+                    <a:graphicData uri="http://schemas.openxmlformats.org/drawingml/2006/picture">
+                      <pic:pic xmlns:pic="http://schemas.openxmlformats.org/drawingml/2006/picture">
+                        <pic:nvPicPr>
+                          <pic:cNvPr id="1" name=""/>
+                          <pic:cNvPicPr/>
+                        </pic:nvPicPr>
+                        <pic:blipFill>
+                          <a:blip r:embed="rId8"/>
+                          <a:stretch>
+                            <a:fillRect/>
+                          </a:stretch>
+                        </pic:blipFill>
+                        <pic:spPr>
+                          <a:xfrm>
+                            <a:off x="0" y="0"/>
+                            <a:ext cx="3712708" cy="1701883"/>
+                          </a:xfrm>
+                          <a:prstGeom prst="rect">
+                            <a:avLst/>
+                          </a:prstGeom>
+                        </pic:spPr>
+                      </pic:pic>
+                    </a:graphicData>
+                  </a:graphic>
+                </wp:inline>
+              </w:drawing>
+            </w:r>
+          </w:p>
+          <w:p>
+            <w:pPr>
+              <w:rPr>
+                <w:b w:val="0"/>
+              </w:rPr>
+            </w:pPr>
+          </w:p>
+          <w:p>
+            <w:pPr>
+              <w:rPr>
+                <w:b w:val="0"/>
+              </w:rPr>
+            </w:pPr>
+            <w:r>
+              <w:rPr>
+                <w:b w:val="0"/>
+              </w:rPr>
+              <w:t xml:space="preserve">Ad un certo punto non andava più la finestra modale di eliminazione utenti. L’errore era che all’interno del </w:t>
+            </w:r>
+            <w:proofErr w:type="spellStart"/>
+            <w:r>
+              <w:rPr>
+                <w:b w:val="0"/>
+              </w:rPr>
+              <w:t>tag</w:t>
+            </w:r>
+            <w:proofErr w:type="spellEnd"/>
+            <w:r>
+              <w:rPr>
+                <w:b w:val="0"/>
+              </w:rPr>
+              <w:t xml:space="preserve"> html </w:t>
+            </w:r>
+            <w:r>
+              <w:t>&lt;a&gt;</w:t>
+            </w:r>
+            <w:r>
+              <w:rPr>
+                <w:b w:val="0"/>
+              </w:rPr>
+              <w:t xml:space="preserve"> ho rimosso per sbaglio l’attributo </w:t>
+            </w:r>
+            <w:r>
+              <w:t>data-</w:t>
+            </w:r>
+            <w:proofErr w:type="spellStart"/>
+            <w:r>
+              <w:t>toggle</w:t>
+            </w:r>
+            <w:proofErr w:type="spellEnd"/>
+            <w:proofErr w:type="gramStart"/>
+            <w:r>
+              <w:t>=”</w:t>
+            </w:r>
+            <w:proofErr w:type="spellStart"/>
+            <w:r>
+              <w:t>modal</w:t>
+            </w:r>
+            <w:proofErr w:type="spellEnd"/>
+            <w:proofErr w:type="gramEnd"/>
+            <w:r>
+              <w:t>”</w:t>
+            </w:r>
+            <w:r>
+              <w:rPr>
+                <w:b w:val="0"/>
+              </w:rPr>
+              <w:t>.</w:t>
+            </w:r>
+          </w:p>
+          <w:p>
+            <w:pPr>
+              <w:rPr>
+                <w:b w:val="0"/>
+              </w:rPr>
+            </w:pPr>
+          </w:p>
+          <w:p>
+            <w:pPr>
+              <w:rPr>
+                <w:b w:val="0"/>
+              </w:rPr>
+            </w:pPr>
+            <w:r>
+              <w:rPr>
+                <w:b w:val="0"/>
+              </w:rPr>
+              <w:t xml:space="preserve">Mi sono informato e ho scoperto che le email possono essere lunghe al massimo 320 caratteri, così ho dovuto cambiare il campo email </w:t>
+            </w:r>
+            <w:proofErr w:type="spellStart"/>
+            <w:proofErr w:type="gramStart"/>
+            <w:r>
+              <w:rPr>
+                <w:b w:val="0"/>
+              </w:rPr>
+              <w:t>varchar</w:t>
+            </w:r>
+            <w:proofErr w:type="spellEnd"/>
+            <w:r>
+              <w:rPr>
+                <w:b w:val="0"/>
+              </w:rPr>
+              <w:t>(</w:t>
+            </w:r>
+            <w:proofErr w:type="gramEnd"/>
+            <w:r>
+              <w:rPr>
+                <w:b w:val="0"/>
+              </w:rPr>
+              <w:t xml:space="preserve">256) in </w:t>
+            </w:r>
+            <w:proofErr w:type="spellStart"/>
+            <w:r>
+              <w:rPr>
+                <w:b w:val="0"/>
+              </w:rPr>
+              <w:t>varchar</w:t>
+            </w:r>
+            <w:proofErr w:type="spellEnd"/>
+            <w:r>
+              <w:rPr>
+                <w:b w:val="0"/>
+              </w:rPr>
+              <w:t>(320):</w:t>
+            </w:r>
+          </w:p>
+          <w:p>
+            <w:pPr>
+              <w:rPr>
+                <w:b w:val="0"/>
               </w:rPr>
             </w:pPr>
           </w:p>
@@ -259,147 +393,33 @@
               <w:tc>
                 <w:tcPr>
                   <w:tcW w:w="9392" w:type="dxa"/>
-                  <w:shd w:val="clear" w:color="auto" w:fill="F2F2F2" w:themeFill="background1" w:themeFillShade="F2"/>
                 </w:tcPr>
                 <w:p>
                   <w:pPr>
                     <w:pStyle w:val="CODE"/>
                     <w:rPr>
-                      <w:sz w:val="22"/>
+                      <w:sz w:val="20"/>
                     </w:rPr>
                   </w:pPr>
                   <w:r>
                     <w:rPr>
-                      <w:sz w:val="22"/>
+                      <w:sz w:val="20"/>
                     </w:rPr>
-                    <w:t xml:space="preserve">SELECT </w:t>
-                  </w:r>
-                </w:p>
-                <w:p>
-                  <w:pPr>
-                    <w:pStyle w:val="CODE"/>
-                    <w:rPr>
-                      <w:sz w:val="22"/>
-                    </w:rPr>
-                  </w:pPr>
-                  <w:r>
-                    <w:rPr>
-                      <w:sz w:val="22"/>
-                    </w:rPr>
-                    <w:t xml:space="preserve">    c.*</w:t>
-                  </w:r>
-                </w:p>
-                <w:p>
-                  <w:pPr>
-                    <w:pStyle w:val="CODE"/>
-                    <w:rPr>
-                      <w:sz w:val="22"/>
-                      <w:lang w:val="en-GB"/>
-                    </w:rPr>
-                  </w:pPr>
-                  <w:r>
-                    <w:rPr>
-                      <w:sz w:val="22"/>
-                    </w:rPr>
-                    <w:t>FROM</w:t>
-                  </w:r>
-                </w:p>
-                <w:p>
-                  <w:pPr>
-                    <w:pStyle w:val="CODE"/>
-                    <w:rPr>
-                      <w:sz w:val="22"/>
-                    </w:rPr>
-                  </w:pPr>
-                  <w:r>
-                    <w:rPr>
-                      <w:sz w:val="22"/>
-                    </w:rPr>
-                    <w:t xml:space="preserve">    cases c</w:t>
-                  </w:r>
-                </w:p>
-                <w:p>
-                  <w:pPr>
-                    <w:pStyle w:val="CODE"/>
-                    <w:rPr>
-                      <w:sz w:val="22"/>
-                    </w:rPr>
-                  </w:pPr>
-                  <w:r>
-                    <w:rPr>
-                      <w:sz w:val="22"/>
-                    </w:rPr>
-                    <w:t xml:space="preserve">INNER JOIN cases a ON </w:t>
-                  </w:r>
-                </w:p>
-                <w:p>
-                  <w:pPr>
-                    <w:pStyle w:val="CODE"/>
-                    <w:rPr>
-                      <w:sz w:val="22"/>
-                    </w:rPr>
-                  </w:pPr>
-                  <w:r>
-                    <w:rPr>
-                      <w:sz w:val="22"/>
-                    </w:rPr>
-                    <w:t xml:space="preserve">    c.id = </w:t>
+                    <w:t xml:space="preserve">alter table users change email </w:t>
                   </w:r>
                   <w:proofErr w:type="spellStart"/>
                   <w:r>
                     <w:rPr>
-                      <w:sz w:val="22"/>
+                      <w:sz w:val="20"/>
                     </w:rPr>
-                    <w:t>a.variant</w:t>
+                    <w:t>email</w:t>
                   </w:r>
                   <w:proofErr w:type="spellEnd"/>
                   <w:r>
                     <w:rPr>
-                      <w:sz w:val="22"/>
+                      <w:sz w:val="20"/>
                     </w:rPr>
-                    <w:t xml:space="preserve"> group by </w:t>
-                  </w:r>
-                  <w:proofErr w:type="spellStart"/>
-                  <w:r>
-                    <w:rPr>
-                      <w:sz w:val="22"/>
-                    </w:rPr>
-                    <w:t>a.variant</w:t>
-                  </w:r>
-                  <w:proofErr w:type="spellEnd"/>
-                  <w:r>
-                    <w:rPr>
-                      <w:sz w:val="22"/>
-                    </w:rPr>
-                    <w:t xml:space="preserve"> order by count(</w:t>
-                  </w:r>
-                  <w:proofErr w:type="spellStart"/>
-                  <w:r>
-                    <w:rPr>
-                      <w:sz w:val="22"/>
-                    </w:rPr>
-                    <w:t>a.variant</w:t>
-                  </w:r>
-                  <w:proofErr w:type="spellEnd"/>
-                  <w:r>
-                    <w:rPr>
-                      <w:sz w:val="22"/>
-                    </w:rPr>
-                    <w:t xml:space="preserve">) </w:t>
-                  </w:r>
-                  <w:proofErr w:type="spellStart"/>
-                  <w:r>
-                    <w:rPr>
-                      <w:sz w:val="22"/>
-                    </w:rPr>
-                    <w:t>desc</w:t>
-                  </w:r>
-                  <w:proofErr w:type="spellEnd"/>
-                  <w:r>
-                    <w:rPr>
-                      <w:sz w:val="22"/>
-                    </w:rPr>
-                    <w:t>;</w:t>
+                    <w:t xml:space="preserve"> varchar(320);</w:t>
                   </w:r>
                 </w:p>
               </w:tc>
@@ -412,12 +432,20 @@
                 <w:lang w:val="en-US"/>
               </w:rPr>
             </w:pPr>
+          </w:p>
+          <w:p>
+            <w:pPr>
+              <w:rPr>
+                <w:b w:val="0"/>
+                <w:lang w:val="it-IT"/>
+              </w:rPr>
+            </w:pPr>
             <w:r>
               <w:rPr>
                 <w:b w:val="0"/>
-                <w:lang w:val="en-US"/>
+                <w:lang w:val="it-IT"/>
               </w:rPr>
-              <w:t xml:space="preserve"> </w:t>
+              <w:t>Ho aggiunto un controllo nel metodo per l’eliminazione degli utenti:</w:t>
             </w:r>
           </w:p>
           <w:p>
@@ -432,210 +460,10 @@
                 <w:b w:val="0"/>
                 <w:lang w:val="it-IT"/>
               </w:rPr>
-              <w:t>Success</w:t>
+              <w:t>l’utente che è loggato non può eliminare il suo account.</w:t>
             </w:r>
-            <w:r>
-              <w:rPr>
-                <w:b w:val="0"/>
-                <w:lang w:val="it-IT"/>
-              </w:rPr>
-              <w:t>ivamen</w:t>
-            </w:r>
-            <w:r>
-              <w:rPr>
-                <w:b w:val="0"/>
-                <w:lang w:val="it-IT"/>
-              </w:rPr>
-              <w:t xml:space="preserve">te mi sono </w:t>
-            </w:r>
-            <w:r>
-              <w:rPr>
-                <w:b w:val="0"/>
-                <w:lang w:val="it-IT"/>
-              </w:rPr>
-              <w:t xml:space="preserve">dedicato all’implementazione della </w:t>
-            </w:r>
-            <w:proofErr w:type="spellStart"/>
-            <w:r>
-              <w:rPr>
-                <w:b w:val="0"/>
-                <w:lang w:val="it-IT"/>
-              </w:rPr>
-              <w:t>query</w:t>
-            </w:r>
-            <w:proofErr w:type="spellEnd"/>
-            <w:r>
-              <w:rPr>
-                <w:b w:val="0"/>
-                <w:lang w:val="it-IT"/>
-              </w:rPr>
-              <w:t xml:space="preserve"> all’</w:t>
-            </w:r>
-            <w:r>
-              <w:rPr>
-                <w:b w:val="0"/>
-                <w:lang w:val="it-IT"/>
-              </w:rPr>
-              <w:t xml:space="preserve">interno </w:t>
-            </w:r>
-            <w:r>
-              <w:rPr>
-                <w:b w:val="0"/>
-                <w:lang w:val="it-IT"/>
-              </w:rPr>
-              <w:t>dell’applicativo.</w:t>
-            </w:r>
-            <w:r>
-              <w:rPr>
-                <w:b w:val="0"/>
-                <w:lang w:val="it-IT"/>
-              </w:rPr>
-              <w:t xml:space="preserve"> </w:t>
-            </w:r>
-            <w:r>
-              <w:rPr>
-                <w:b w:val="0"/>
-                <w:lang w:val="it-IT"/>
-              </w:rPr>
-              <w:t>Le prime due ore ho finito questa parte, ora il filtro di ricerca è finito e funzionante.</w:t>
-            </w:r>
-          </w:p>
-          <w:p>
-            <w:pPr>
-              <w:rPr>
-                <w:b w:val="0"/>
-                <w:lang w:val="it-IT"/>
-              </w:rPr>
-            </w:pPr>
-          </w:p>
-          <w:p>
-            <w:pPr>
-              <w:rPr>
-                <w:b w:val="0"/>
-                <w:lang w:val="it-IT"/>
-              </w:rPr>
-            </w:pPr>
-            <w:r>
-              <w:rPr>
-                <w:noProof/>
-                <w:lang w:val="en-US"/>
-              </w:rPr>
-              <w:drawing>
-                <wp:inline distT="0" distB="0" distL="0" distR="0" wp14:anchorId="726BD57B" wp14:editId="74FCF8D2">
-                  <wp:extent cx="5873750" cy="3003550"/>
-                  <wp:effectExtent l="19050" t="19050" r="12700" b="25400"/>
-                  <wp:docPr id="1" name="Immagine 1"/>
-                  <wp:cNvGraphicFramePr>
-                    <a:graphicFrameLocks xmlns:a="http://schemas.openxmlformats.org/drawingml/2006/main" noChangeAspect="1"/>
-                  </wp:cNvGraphicFramePr>
-                  <a:graphic xmlns:a="http://schemas.openxmlformats.org/drawingml/2006/main">
-                    <a:graphicData uri="http://schemas.openxmlformats.org/drawingml/2006/picture">
-                      <pic:pic xmlns:pic="http://schemas.openxmlformats.org/drawingml/2006/picture">
-                        <pic:nvPicPr>
-                          <pic:cNvPr id="1" name=""/>
-                          <pic:cNvPicPr/>
-                        </pic:nvPicPr>
-                        <pic:blipFill rotWithShape="1">
-                          <a:blip r:embed="rId8"/>
-                          <a:srcRect t="14008" r="4026" b="12374"/>
-                          <a:stretch/>
-                        </pic:blipFill>
-                        <pic:spPr bwMode="auto">
-                          <a:xfrm>
-                            <a:off x="0" y="0"/>
-                            <a:ext cx="5873750" cy="3003550"/>
-                          </a:xfrm>
-                          <a:prstGeom prst="rect">
-                            <a:avLst/>
-                          </a:prstGeom>
-                          <a:ln w="3175">
-                            <a:solidFill>
-                              <a:schemeClr val="tx1"/>
-                            </a:solidFill>
-                          </a:ln>
-                          <a:extLst>
-                            <a:ext uri="{53640926-AAD7-44D8-BBD7-CCE9431645EC}">
-                              <a14:shadowObscured xmlns:a14="http://schemas.microsoft.com/office/drawing/2010/main"/>
-                            </a:ext>
-                          </a:extLst>
-                        </pic:spPr>
-                      </pic:pic>
-                    </a:graphicData>
-                  </a:graphic>
-                </wp:inline>
-              </w:drawing>
-            </w:r>
-          </w:p>
-          <w:p>
-            <w:pPr>
-              <w:rPr>
-                <w:b w:val="0"/>
-                <w:lang w:val="it-IT"/>
-              </w:rPr>
-            </w:pPr>
-          </w:p>
-        </w:tc>
-      </w:tr>
-      <w:tr>
-        <w:tc>
-          <w:tcPr>
-            <w:cnfStyle w:val="001000000000" w:firstRow="0" w:lastRow="0" w:firstColumn="1" w:lastColumn="0" w:oddVBand="0" w:evenVBand="0" w:oddHBand="0" w:evenHBand="0" w:firstRowFirstColumn="0" w:firstRowLastColumn="0" w:lastRowFirstColumn="0" w:lastRowLastColumn="0"/>
-            <w:tcW w:w="9618" w:type="dxa"/>
-          </w:tcPr>
-          <w:p>
-            <w:pPr>
-              <w:rPr>
-                <w:b w:val="0"/>
-                <w:lang w:val="it-IT"/>
-              </w:rPr>
-            </w:pPr>
-            <w:r>
-              <w:rPr>
-                <w:b w:val="0"/>
-                <w:lang w:val="it-IT"/>
-              </w:rPr>
-              <w:t>La seconda parte di lezione mi sono dedicato alla documentazione</w:t>
-            </w:r>
-            <w:r>
-              <w:rPr>
-                <w:b w:val="0"/>
-                <w:lang w:val="it-IT"/>
-              </w:rPr>
-              <w:t>. Ho continuato la parte di implementazione, ho finito la descrizione delle pagine e le loro funzionalità.</w:t>
-            </w:r>
-            <w:r>
-              <w:rPr>
-                <w:b w:val="0"/>
-                <w:lang w:val="it-IT"/>
-              </w:rPr>
-              <w:t xml:space="preserve"> </w:t>
-            </w:r>
-          </w:p>
-          <w:p>
-            <w:pPr>
-              <w:rPr>
-                <w:b w:val="0"/>
-                <w:u w:val="single"/>
-                <w:lang w:val="it-IT"/>
-              </w:rPr>
-            </w:pPr>
             <w:bookmarkStart w:id="0" w:name="_GoBack"/>
             <w:bookmarkEnd w:id="0"/>
-          </w:p>
-          <w:p>
-            <w:pPr>
-              <w:rPr>
-                <w:b w:val="0"/>
-                <w:lang w:val="it-IT"/>
-              </w:rPr>
-            </w:pPr>
-            <w:r>
-              <w:rPr>
-                <w:b w:val="0"/>
-                <w:lang w:val="it-IT"/>
-              </w:rPr>
-              <w:t>Infine ho iniziato l’aggiunta della finestra modale di conferma di eliminazione di un caso.</w:t>
-            </w:r>
           </w:p>
         </w:tc>
       </w:tr>
@@ -709,7 +537,6 @@
                 <w:b w:val="0"/>
                 <w:lang w:val="it-IT"/>
               </w:rPr>
-              <w:lastRenderedPageBreak/>
               <w:t>-</w:t>
             </w:r>
           </w:p>
@@ -874,6 +701,7 @@
                 <w:b w:val="0"/>
                 <w:bCs w:val="0"/>
               </w:rPr>
+              <w:lastRenderedPageBreak/>
               <w:t>Continuare la documentazione e trovare una soluzione per la parte di modifica casi (problema carattere apostrofo).</w:t>
             </w:r>
           </w:p>
@@ -4730,7 +4558,6 @@
 <file path=word/glossary/fontTable.xml><?xml version="1.0" encoding="utf-8"?>
 <w:fonts xmlns:mc="http://schemas.openxmlformats.org/markup-compatibility/2006" xmlns:r="http://schemas.openxmlformats.org/officeDocument/2006/relationships" xmlns:w="http://schemas.openxmlformats.org/wordprocessingml/2006/main" xmlns:w14="http://schemas.microsoft.com/office/word/2010/wordml" xmlns:w15="http://schemas.microsoft.com/office/word/2012/wordml" xmlns:w16se="http://schemas.microsoft.com/office/word/2015/wordml/symex" mc:Ignorable="w14 w15 w16se">
   <w:font w:name="Calibri">
-    <w:altName w:val="Calibri"/>
     <w:panose1 w:val="020F0502020204030204"/>
     <w:charset w:val="00"/>
     <w:family w:val="swiss"/>
@@ -4745,7 +4572,6 @@
     <w:sig w:usb0="E0002EFF" w:usb1="C000785B" w:usb2="00000009" w:usb3="00000000" w:csb0="000001FF" w:csb1="00000000"/>
   </w:font>
   <w:font w:name="Courier New">
-    <w:altName w:val="Courier New"/>
     <w:panose1 w:val="02070309020205020404"/>
     <w:charset w:val="00"/>
     <w:family w:val="modern"/>
@@ -4881,6 +4707,7 @@
     <w:rsid w:val="00CA306C"/>
     <w:rsid w:val="00CB349C"/>
     <w:rsid w:val="00CD4850"/>
+    <w:rsid w:val="00CE2646"/>
     <w:rsid w:val="00CF74A6"/>
     <w:rsid w:val="00D07130"/>
     <w:rsid w:val="00D07A71"/>
@@ -5697,7 +5524,7 @@
 </file>
 
 <file path=customXml/itemProps1.xml><?xml version="1.0" encoding="utf-8"?>
-<ds:datastoreItem xmlns:ds="http://schemas.openxmlformats.org/officeDocument/2006/customXml" ds:itemID="{6554D143-F21C-4FF2-8A79-33CDEA389281}">
+<ds:datastoreItem xmlns:ds="http://schemas.openxmlformats.org/officeDocument/2006/customXml" ds:itemID="{B9D482B7-B28B-49FA-A297-F6A84572B9FA}">
   <ds:schemaRefs>
     <ds:schemaRef ds:uri="http://schemas.openxmlformats.org/officeDocument/2006/bibliography"/>
   </ds:schemaRefs>

</xml_diff>